<commit_message>
contributions and a couple updates
</commit_message>
<xml_diff>
--- a/Phase 2 Documentation/Team_2_Phase_2_Contribution.docx
+++ b/Phase 2 Documentation/Team_2_Phase_2_Contribution.docx
@@ -1,72 +1,71 @@
 
 <file path=word/document.xml><?xml version="1.0" encoding="utf-8"?>
-<w:document xmlns:wpc="http://schemas.microsoft.com/office/word/2010/wordprocessingCanvas" xmlns:cx="http://schemas.microsoft.com/office/drawing/2014/chartex" xmlns:cx1="http://schemas.microsoft.com/office/drawing/2015/9/8/chartex" xmlns:cx2="http://schemas.microsoft.com/office/drawing/2015/10/21/chartex" xmlns:cx3="http://schemas.microsoft.com/office/drawing/2016/5/9/chartex" xmlns:cx4="http://schemas.microsoft.com/office/drawing/2016/5/10/chartex" xmlns:cx5="http://schemas.microsoft.com/office/drawing/2016/5/11/chartex" xmlns:cx6="http://schemas.microsoft.com/office/drawing/2016/5/12/chartex" xmlns:cx7="http://schemas.microsoft.com/office/drawing/2016/5/13/chartex" xmlns:cx8="http://schemas.microsoft.com/office/drawing/2016/5/14/chartex" xmlns:mc="http://schemas.openxmlformats.org/markup-compatibility/2006" xmlns:aink="http://schemas.microsoft.com/office/drawing/2016/ink" xmlns:am3d="http://schemas.microsoft.com/office/drawing/2017/model3d" xmlns:o="urn:schemas-microsoft-com:office:office" xmlns:oel="http://schemas.microsoft.com/office/2019/extlst" xmlns:r="http://schemas.openxmlformats.org/officeDocument/2006/relationships" xmlns:m="http://schemas.openxmlformats.org/officeDocument/2006/math" xmlns:v="urn:schemas-microsoft-com:vml" xmlns:wp14="http://schemas.microsoft.com/office/word/2010/wordprocessingDrawing" xmlns:wp="http://schemas.openxmlformats.org/drawingml/2006/wordprocessingDrawing" xmlns:w10="urn:schemas-microsoft-com:office:word" xmlns:w="http://schemas.openxmlformats.org/wordprocessingml/2006/main" xmlns:w14="http://schemas.microsoft.com/office/word/2010/wordml" xmlns:w15="http://schemas.microsoft.com/office/word/2012/wordml" xmlns:w16cex="http://schemas.microsoft.com/office/word/2018/wordml/cex" xmlns:w16cid="http://schemas.microsoft.com/office/word/2016/wordml/cid" xmlns:w16="http://schemas.microsoft.com/office/word/2018/wordml" xmlns:w16du="http://schemas.microsoft.com/office/word/2023/wordml/word16du" xmlns:w16sdtdh="http://schemas.microsoft.com/office/word/2020/wordml/sdtdatahash" xmlns:w16se="http://schemas.microsoft.com/office/word/2015/wordml/symex" xmlns:wpg="http://schemas.microsoft.com/office/word/2010/wordprocessingGroup" xmlns:wpi="http://schemas.microsoft.com/office/word/2010/wordprocessingInk" xmlns:wne="http://schemas.microsoft.com/office/word/2006/wordml" xmlns:wps="http://schemas.microsoft.com/office/word/2010/wordprocessingShape" mc:Ignorable="w14 w15 w16se w16cid w16 w16cex w16sdtdh w16du wp14">
+<w:document xmlns:o="urn:schemas-microsoft-com:office:office" xmlns:r="http://schemas.openxmlformats.org/officeDocument/2006/relationships" xmlns:v="urn:schemas-microsoft-com:vml" xmlns:w="http://schemas.openxmlformats.org/wordprocessingml/2006/main" xmlns:w10="urn:schemas-microsoft-com:office:word" xmlns:wp="http://schemas.openxmlformats.org/drawingml/2006/wordprocessingDrawing" xmlns:wps="http://schemas.microsoft.com/office/word/2010/wordprocessingShape" xmlns:wpg="http://schemas.microsoft.com/office/word/2010/wordprocessingGroup" xmlns:mc="http://schemas.openxmlformats.org/markup-compatibility/2006" xmlns:wp14="http://schemas.microsoft.com/office/word/2010/wordprocessingDrawing" xmlns:w14="http://schemas.microsoft.com/office/word/2010/wordml" xmlns:w15="http://schemas.microsoft.com/office/word/2012/wordml" mc:Ignorable="w14 wp14 w15">
   <w:body>
     <w:p>
       <w:pPr>
-        <w:spacing w:line="480" w:lineRule="auto"/>
+        <w:pStyle w:val="Normal"/>
+        <w:spacing w:lineRule="auto" w:line="480"/>
         <w:jc w:val="center"/>
+        <w:rPr/>
       </w:pPr>
       <w:r>
+        <w:rPr/>
         <w:t>Team 2 Phase 2 Contribution</w:t>
       </w:r>
     </w:p>
     <w:p>
       <w:pPr>
-        <w:spacing w:line="480" w:lineRule="auto"/>
+        <w:pStyle w:val="Normal"/>
+        <w:spacing w:lineRule="auto" w:line="480"/>
+        <w:rPr/>
       </w:pPr>
       <w:r>
         <w:rPr/>
-        <w:t>Kaden Roof: Created</w:t>
-      </w:r>
-      <w:r>
-        <w:rPr/>
-        <w:t>/worked on</w:t>
-      </w:r>
-      <w:r>
-        <w:rPr/>
-        <w:t xml:space="preserve"> Phase 2 Presentation, worked on the Django files.</w:t>
-      </w:r>
-      <w:r>
-        <w:rPr/>
-        <w:t xml:space="preserve"> Created this file.</w:t>
+        <w:t>Kaden Roof: Created/worked on Phase 2 Presentation, worked on the Django files. Created this file.</w:t>
       </w:r>
     </w:p>
     <w:p>
       <w:pPr>
         <w:pStyle w:val="Normal"/>
-        <w:spacing w:line="480" w:lineRule="auto"/>
+        <w:spacing w:lineRule="auto" w:line="480"/>
+        <w:rPr/>
       </w:pPr>
       <w:r>
         <w:rPr/>
-        <w:t xml:space="preserve">Grant Burkemper: Created database, worked on Gantt </w:t>
-      </w:r>
-      <w:r>
-        <w:rPr/>
-        <w:t>documentation</w:t>
+        <w:t>Grant Burkemper: Created database, worked on Gantt documentation</w:t>
       </w:r>
     </w:p>
     <w:p>
       <w:pPr>
-        <w:spacing w:line="480" w:lineRule="auto"/>
+        <w:pStyle w:val="Normal"/>
+        <w:spacing w:lineRule="auto" w:line="480" w:before="0" w:after="160"/>
+        <w:rPr/>
       </w:pPr>
+      <w:r>
+        <w:rPr/>
+        <w:t>Jacob Nagel (primarily Server/Backend): Initially began server/backend research, created server notes document listing basic/preliminary info and SQL commands that may be used, wrote most of system design document, completely reworked and wrote most of milestone list.  Ready to begin coding and implementing server and back end in phase 3 this week.</w:t>
+      </w:r>
     </w:p>
     <w:sectPr>
-      <w:pgSz w:w="12240" w:h="15840" w:orient="portrait"/>
-      <w:pgMar w:top="1440" w:right="1440" w:bottom="1440" w:left="1440" w:header="720" w:footer="720" w:gutter="0"/>
-      <w:cols w:space="720"/>
-      <w:docGrid w:linePitch="360"/>
+      <w:type w:val="nextPage"/>
+      <w:pgSz w:w="12240" w:h="15840"/>
+      <w:pgMar w:left="1440" w:right="1440" w:gutter="0" w:header="0" w:top="1440" w:footer="0" w:bottom="1440"/>
+      <w:pgNumType w:fmt="decimal"/>
+      <w:formProt w:val="false"/>
+      <w:textDirection w:val="lrTb"/>
+      <w:docGrid w:type="default" w:linePitch="360" w:charSpace="4096"/>
     </w:sectPr>
   </w:body>
 </w:document>
 </file>
 
 <file path=word/styles.xml><?xml version="1.0" encoding="utf-8"?>
-<w:styles xmlns:mc="http://schemas.openxmlformats.org/markup-compatibility/2006" xmlns:r="http://schemas.openxmlformats.org/officeDocument/2006/relationships" xmlns:w="http://schemas.openxmlformats.org/wordprocessingml/2006/main" xmlns:w14="http://schemas.microsoft.com/office/word/2010/wordml" xmlns:w15="http://schemas.microsoft.com/office/word/2012/wordml" xmlns:w16cex="http://schemas.microsoft.com/office/word/2018/wordml/cex" xmlns:w16cid="http://schemas.microsoft.com/office/word/2016/wordml/cid" xmlns:w16="http://schemas.microsoft.com/office/word/2018/wordml" xmlns:w16du="http://schemas.microsoft.com/office/word/2023/wordml/word16du" xmlns:w16sdtdh="http://schemas.microsoft.com/office/word/2020/wordml/sdtdatahash" xmlns:w16se="http://schemas.microsoft.com/office/word/2015/wordml/symex" mc:Ignorable="w14 w15 w16se w16cid w16 w16cex w16sdtdh w16du">
+<w:styles xmlns:w="http://schemas.openxmlformats.org/wordprocessingml/2006/main" xmlns:w14="http://schemas.microsoft.com/office/word/2010/wordml" xmlns:mc="http://schemas.openxmlformats.org/markup-compatibility/2006" mc:Ignorable="w14">
   <w:docDefaults>
     <w:rPrDefault>
       <w:rPr>
-        <w:rFonts w:asciiTheme="minorHAnsi" w:hAnsiTheme="minorHAnsi" w:eastAsiaTheme="minorHAnsi" w:cstheme="minorBidi"/>
+        <w:rFonts w:ascii="Calibri" w:hAnsi="Calibri" w:eastAsia="Calibri" w:cs="" w:asciiTheme="minorHAnsi" w:cstheme="minorBidi" w:eastAsiaTheme="minorHAnsi" w:hAnsiTheme="minorHAnsi"/>
         <w:kern w:val="2"/>
         <w:sz w:val="22"/>
         <w:szCs w:val="22"/>
@@ -76,7 +75,7 @@
     </w:rPrDefault>
     <w:pPrDefault>
       <w:pPr>
-        <w:spacing w:after="160" w:line="259" w:lineRule="auto"/>
+        <w:suppressAutoHyphens w:val="true"/>
       </w:pPr>
     </w:pPrDefault>
   </w:docDefaults>
@@ -461,20 +460,101 @@
   <w:style w:type="paragraph" w:styleId="Normal" w:default="1">
     <w:name w:val="Normal"/>
     <w:qFormat/>
+    <w:pPr>
+      <w:widowControl/>
+      <w:bidi w:val="0"/>
+      <w:spacing w:lineRule="auto" w:line="259" w:before="0" w:after="160"/>
+      <w:jc w:val="left"/>
+    </w:pPr>
+    <w:rPr>
+      <w:rFonts w:ascii="Calibri" w:hAnsi="Calibri" w:eastAsia="Calibri" w:cs="" w:asciiTheme="minorHAnsi" w:cstheme="minorBidi" w:eastAsiaTheme="minorHAnsi" w:hAnsiTheme="minorHAnsi"/>
+      <w:color w:val="auto"/>
+      <w:kern w:val="2"/>
+      <w:sz w:val="22"/>
+      <w:szCs w:val="22"/>
+      <w:lang w:val="en-US" w:eastAsia="en-US" w:bidi="ar-SA"/>
+      <w14:ligatures w14:val="standardContextual"/>
+    </w:rPr>
   </w:style>
   <w:style w:type="character" w:styleId="DefaultParagraphFont" w:default="1">
     <w:name w:val="Default Paragraph Font"/>
     <w:uiPriority w:val="1"/>
     <w:semiHidden/>
     <w:unhideWhenUsed/>
-  </w:style>
-  <w:style w:type="table" w:styleId="TableNormal" w:default="1">
+    <w:qFormat/>
+    <w:rPr/>
+  </w:style>
+  <w:style w:type="paragraph" w:styleId="Heading">
+    <w:name w:val="Heading"/>
+    <w:basedOn w:val="Normal"/>
+    <w:next w:val="BodyText"/>
+    <w:qFormat/>
+    <w:pPr>
+      <w:keepNext w:val="true"/>
+      <w:spacing w:before="240" w:after="120"/>
+    </w:pPr>
+    <w:rPr>
+      <w:rFonts w:ascii="Liberation Sans" w:hAnsi="Liberation Sans" w:eastAsia="Microsoft YaHei" w:cs="Lucida Sans"/>
+      <w:sz w:val="28"/>
+      <w:szCs w:val="28"/>
+    </w:rPr>
+  </w:style>
+  <w:style w:type="paragraph" w:styleId="BodyText">
+    <w:name w:val="Body Text"/>
+    <w:basedOn w:val="Normal"/>
+    <w:pPr>
+      <w:spacing w:lineRule="auto" w:line="276" w:before="0" w:after="140"/>
+    </w:pPr>
+    <w:rPr/>
+  </w:style>
+  <w:style w:type="paragraph" w:styleId="List">
+    <w:name w:val="List"/>
+    <w:basedOn w:val="BodyText"/>
+    <w:pPr/>
+    <w:rPr>
+      <w:rFonts w:cs="Lucida Sans"/>
+    </w:rPr>
+  </w:style>
+  <w:style w:type="paragraph" w:styleId="Caption">
+    <w:name w:val="Caption"/>
+    <w:basedOn w:val="Normal"/>
+    <w:qFormat/>
+    <w:pPr>
+      <w:suppressLineNumbers/>
+      <w:spacing w:before="120" w:after="120"/>
+    </w:pPr>
+    <w:rPr>
+      <w:rFonts w:cs="Lucida Sans"/>
+      <w:i/>
+      <w:iCs/>
+      <w:sz w:val="24"/>
+      <w:szCs w:val="24"/>
+    </w:rPr>
+  </w:style>
+  <w:style w:type="paragraph" w:styleId="Index">
+    <w:name w:val="Index"/>
+    <w:basedOn w:val="Normal"/>
+    <w:qFormat/>
+    <w:pPr>
+      <w:suppressLineNumbers/>
+    </w:pPr>
+    <w:rPr>
+      <w:rFonts w:cs="Lucida Sans"/>
+    </w:rPr>
+  </w:style>
+  <w:style w:type="numbering" w:styleId="NoList" w:default="1">
+    <w:name w:val="No List"/>
+    <w:uiPriority w:val="99"/>
+    <w:semiHidden/>
+    <w:unhideWhenUsed/>
+    <w:qFormat/>
+  </w:style>
+  <w:style w:type="table" w:default="1" w:styleId="TableNormal">
     <w:name w:val="Normal Table"/>
     <w:uiPriority w:val="99"/>
     <w:semiHidden/>
     <w:unhideWhenUsed/>
     <w:tblPr>
-      <w:tblInd w:w="0" w:type="dxa"/>
       <w:tblCellMar>
         <w:top w:w="0" w:type="dxa"/>
         <w:left w:w="108" w:type="dxa"/>
@@ -483,205 +563,101 @@
       </w:tblCellMar>
     </w:tblPr>
   </w:style>
-  <w:style w:type="numbering" w:styleId="NoList" w:default="1">
-    <w:name w:val="No List"/>
-    <w:uiPriority w:val="99"/>
-    <w:semiHidden/>
-    <w:unhideWhenUsed/>
-  </w:style>
 </w:styles>
 </file>
 
 <file path=word/theme/theme1.xml><?xml version="1.0" encoding="utf-8"?>
-<a:theme xmlns:a="http://schemas.openxmlformats.org/drawingml/2006/main" name="Office Theme">
+<a:theme xmlns:a="http://schemas.openxmlformats.org/drawingml/2006/main" xmlns:r="http://schemas.openxmlformats.org/officeDocument/2006/relationships" name="Office Theme">
   <a:themeElements>
     <a:clrScheme name="Office">
       <a:dk1>
-        <a:sysClr val="windowText" lastClr="000000"/>
+        <a:srgbClr val="000000"/>
       </a:dk1>
       <a:lt1>
-        <a:sysClr val="window" lastClr="FFFFFF"/>
+        <a:srgbClr val="ffffff"/>
       </a:lt1>
       <a:dk2>
-        <a:srgbClr val="44546A"/>
+        <a:srgbClr val="44546a"/>
       </a:dk2>
       <a:lt2>
-        <a:srgbClr val="E7E6E6"/>
+        <a:srgbClr val="e7e6e6"/>
       </a:lt2>
       <a:accent1>
-        <a:srgbClr val="4472C4"/>
+        <a:srgbClr val="4472c4"/>
       </a:accent1>
       <a:accent2>
-        <a:srgbClr val="ED7D31"/>
+        <a:srgbClr val="ed7d31"/>
       </a:accent2>
       <a:accent3>
-        <a:srgbClr val="A5A5A5"/>
+        <a:srgbClr val="a5a5a5"/>
       </a:accent3>
       <a:accent4>
-        <a:srgbClr val="FFC000"/>
+        <a:srgbClr val="ffc000"/>
       </a:accent4>
       <a:accent5>
-        <a:srgbClr val="5B9BD5"/>
+        <a:srgbClr val="5b9bd5"/>
       </a:accent5>
       <a:accent6>
-        <a:srgbClr val="70AD47"/>
+        <a:srgbClr val="70ad47"/>
       </a:accent6>
       <a:hlink>
-        <a:srgbClr val="0563C1"/>
+        <a:srgbClr val="0563c1"/>
       </a:hlink>
       <a:folHlink>
-        <a:srgbClr val="954F72"/>
+        <a:srgbClr val="954f72"/>
       </a:folHlink>
     </a:clrScheme>
     <a:fontScheme name="Office">
       <a:majorFont>
-        <a:latin typeface="Calibri Light" panose="020F0302020204030204"/>
+        <a:latin typeface="Calibri Light" panose="020F0302020204030204" pitchFamily="0" charset="1"/>
         <a:ea typeface=""/>
         <a:cs typeface=""/>
-        <a:font script="Jpan" typeface="游ゴシック Light"/>
-        <a:font script="Hang" typeface="맑은 고딕"/>
-        <a:font script="Hans" typeface="等线 Light"/>
-        <a:font script="Hant" typeface="新細明體"/>
-        <a:font script="Arab" typeface="Times New Roman"/>
-        <a:font script="Hebr" typeface="Times New Roman"/>
-        <a:font script="Thai" typeface="Angsana New"/>
-        <a:font script="Ethi" typeface="Nyala"/>
-        <a:font script="Beng" typeface="Vrinda"/>
-        <a:font script="Gujr" typeface="Shruti"/>
-        <a:font script="Khmr" typeface="MoolBoran"/>
-        <a:font script="Knda" typeface="Tunga"/>
-        <a:font script="Guru" typeface="Raavi"/>
-        <a:font script="Cans" typeface="Euphemia"/>
-        <a:font script="Cher" typeface="Plantagenet Cherokee"/>
-        <a:font script="Yiii" typeface="Microsoft Yi Baiti"/>
-        <a:font script="Tibt" typeface="Microsoft Himalaya"/>
-        <a:font script="Thaa" typeface="MV Boli"/>
-        <a:font script="Deva" typeface="Mangal"/>
-        <a:font script="Telu" typeface="Gautami"/>
-        <a:font script="Taml" typeface="Latha"/>
-        <a:font script="Syrc" typeface="Estrangelo Edessa"/>
-        <a:font script="Orya" typeface="Kalinga"/>
-        <a:font script="Mlym" typeface="Kartika"/>
-        <a:font script="Laoo" typeface="DokChampa"/>
-        <a:font script="Sinh" typeface="Iskoola Pota"/>
-        <a:font script="Mong" typeface="Mongolian Baiti"/>
-        <a:font script="Viet" typeface="Times New Roman"/>
-        <a:font script="Uigh" typeface="Microsoft Uighur"/>
-        <a:font script="Geor" typeface="Sylfaen"/>
-        <a:font script="Armn" typeface="Arial"/>
-        <a:font script="Bugi" typeface="Leelawadee UI"/>
-        <a:font script="Bopo" typeface="Microsoft JhengHei"/>
-        <a:font script="Java" typeface="Javanese Text"/>
-        <a:font script="Lisu" typeface="Segoe UI"/>
-        <a:font script="Mymr" typeface="Myanmar Text"/>
-        <a:font script="Nkoo" typeface="Ebrima"/>
-        <a:font script="Olck" typeface="Nirmala UI"/>
-        <a:font script="Osma" typeface="Ebrima"/>
-        <a:font script="Phag" typeface="Phagspa"/>
-        <a:font script="Syrn" typeface="Estrangelo Edessa"/>
-        <a:font script="Syrj" typeface="Estrangelo Edessa"/>
-        <a:font script="Syre" typeface="Estrangelo Edessa"/>
-        <a:font script="Sora" typeface="Nirmala UI"/>
-        <a:font script="Tale" typeface="Microsoft Tai Le"/>
-        <a:font script="Talu" typeface="Microsoft New Tai Lue"/>
-        <a:font script="Tfng" typeface="Ebrima"/>
       </a:majorFont>
       <a:minorFont>
-        <a:latin typeface="Calibri" panose="020F0502020204030204"/>
+        <a:latin typeface="Calibri" panose="020F0502020204030204" pitchFamily="0" charset="1"/>
         <a:ea typeface=""/>
         <a:cs typeface=""/>
-        <a:font script="Jpan" typeface="游明朝"/>
-        <a:font script="Hang" typeface="맑은 고딕"/>
-        <a:font script="Hans" typeface="等线"/>
-        <a:font script="Hant" typeface="新細明體"/>
-        <a:font script="Arab" typeface="Arial"/>
-        <a:font script="Hebr" typeface="Arial"/>
-        <a:font script="Thai" typeface="Cordia New"/>
-        <a:font script="Ethi" typeface="Nyala"/>
-        <a:font script="Beng" typeface="Vrinda"/>
-        <a:font script="Gujr" typeface="Shruti"/>
-        <a:font script="Khmr" typeface="DaunPenh"/>
-        <a:font script="Knda" typeface="Tunga"/>
-        <a:font script="Guru" typeface="Raavi"/>
-        <a:font script="Cans" typeface="Euphemia"/>
-        <a:font script="Cher" typeface="Plantagenet Cherokee"/>
-        <a:font script="Yiii" typeface="Microsoft Yi Baiti"/>
-        <a:font script="Tibt" typeface="Microsoft Himalaya"/>
-        <a:font script="Thaa" typeface="MV Boli"/>
-        <a:font script="Deva" typeface="Mangal"/>
-        <a:font script="Telu" typeface="Gautami"/>
-        <a:font script="Taml" typeface="Latha"/>
-        <a:font script="Syrc" typeface="Estrangelo Edessa"/>
-        <a:font script="Orya" typeface="Kalinga"/>
-        <a:font script="Mlym" typeface="Kartika"/>
-        <a:font script="Laoo" typeface="DokChampa"/>
-        <a:font script="Sinh" typeface="Iskoola Pota"/>
-        <a:font script="Mong" typeface="Mongolian Baiti"/>
-        <a:font script="Viet" typeface="Arial"/>
-        <a:font script="Uigh" typeface="Microsoft Uighur"/>
-        <a:font script="Geor" typeface="Sylfaen"/>
-        <a:font script="Armn" typeface="Arial"/>
-        <a:font script="Bugi" typeface="Leelawadee UI"/>
-        <a:font script="Bopo" typeface="Microsoft JhengHei"/>
-        <a:font script="Java" typeface="Javanese Text"/>
-        <a:font script="Lisu" typeface="Segoe UI"/>
-        <a:font script="Mymr" typeface="Myanmar Text"/>
-        <a:font script="Nkoo" typeface="Ebrima"/>
-        <a:font script="Olck" typeface="Nirmala UI"/>
-        <a:font script="Osma" typeface="Ebrima"/>
-        <a:font script="Phag" typeface="Phagspa"/>
-        <a:font script="Syrn" typeface="Estrangelo Edessa"/>
-        <a:font script="Syrj" typeface="Estrangelo Edessa"/>
-        <a:font script="Syre" typeface="Estrangelo Edessa"/>
-        <a:font script="Sora" typeface="Nirmala UI"/>
-        <a:font script="Tale" typeface="Microsoft Tai Le"/>
-        <a:font script="Talu" typeface="Microsoft New Tai Lue"/>
-        <a:font script="Tfng" typeface="Ebrima"/>
       </a:minorFont>
     </a:fontScheme>
-    <a:fmtScheme name="Office">
+    <a:fmtScheme>
       <a:fillStyleLst>
         <a:solidFill>
           <a:schemeClr val="phClr"/>
         </a:solidFill>
-        <a:gradFill rotWithShape="1">
+        <a:gradFill>
           <a:gsLst>
             <a:gs pos="0">
               <a:schemeClr val="phClr">
                 <a:lumMod val="110000"/>
-                <a:satMod val="105000"/>
                 <a:tint val="67000"/>
               </a:schemeClr>
             </a:gs>
             <a:gs pos="50000">
               <a:schemeClr val="phClr">
                 <a:lumMod val="105000"/>
-                <a:satMod val="103000"/>
                 <a:tint val="73000"/>
               </a:schemeClr>
             </a:gs>
             <a:gs pos="100000">
               <a:schemeClr val="phClr">
                 <a:lumMod val="105000"/>
-                <a:satMod val="109000"/>
                 <a:tint val="81000"/>
               </a:schemeClr>
             </a:gs>
           </a:gsLst>
           <a:lin ang="5400000" scaled="0"/>
+          <a:tileRect l="0" t="0" r="0" b="0"/>
         </a:gradFill>
-        <a:gradFill rotWithShape="1">
+        <a:gradFill>
           <a:gsLst>
             <a:gs pos="0">
               <a:schemeClr val="phClr">
-                <a:satMod val="103000"/>
                 <a:lumMod val="102000"/>
                 <a:tint val="94000"/>
               </a:schemeClr>
             </a:gs>
             <a:gs pos="50000">
               <a:schemeClr val="phClr">
-                <a:satMod val="110000"/>
                 <a:lumMod val="100000"/>
                 <a:shade val="100000"/>
               </a:schemeClr>
@@ -689,33 +665,24 @@
             <a:gs pos="100000">
               <a:schemeClr val="phClr">
                 <a:lumMod val="99000"/>
-                <a:satMod val="120000"/>
                 <a:shade val="78000"/>
               </a:schemeClr>
             </a:gs>
           </a:gsLst>
           <a:lin ang="5400000" scaled="0"/>
+          <a:tileRect l="0" t="0" r="0" b="0"/>
         </a:gradFill>
       </a:fillStyleLst>
       <a:lnStyleLst>
         <a:ln w="6350" cap="flat" cmpd="sng" algn="ctr">
-          <a:solidFill>
-            <a:schemeClr val="phClr"/>
-          </a:solidFill>
           <a:prstDash val="solid"/>
           <a:miter lim="800000"/>
         </a:ln>
         <a:ln w="12700" cap="flat" cmpd="sng" algn="ctr">
-          <a:solidFill>
-            <a:schemeClr val="phClr"/>
-          </a:solidFill>
           <a:prstDash val="solid"/>
           <a:miter lim="800000"/>
         </a:ln>
         <a:ln w="19050" cap="flat" cmpd="sng" algn="ctr">
-          <a:solidFill>
-            <a:schemeClr val="phClr"/>
-          </a:solidFill>
           <a:prstDash val="solid"/>
           <a:miter lim="800000"/>
         </a:ln>
@@ -728,13 +695,7 @@
           <a:effectLst/>
         </a:effectStyle>
         <a:effectStyle>
-          <a:effectLst>
-            <a:outerShdw blurRad="57150" dist="19050" dir="5400000" algn="ctr" rotWithShape="0">
-              <a:srgbClr val="000000">
-                <a:alpha val="63000"/>
-              </a:srgbClr>
-            </a:outerShdw>
-          </a:effectLst>
+          <a:effectLst/>
         </a:effectStyle>
       </a:effectStyleLst>
       <a:bgFillStyleLst>
@@ -744,15 +705,13 @@
         <a:solidFill>
           <a:schemeClr val="phClr">
             <a:tint val="95000"/>
-            <a:satMod val="170000"/>
           </a:schemeClr>
         </a:solidFill>
-        <a:gradFill rotWithShape="1">
+        <a:gradFill>
           <a:gsLst>
             <a:gs pos="0">
               <a:schemeClr val="phClr">
                 <a:tint val="93000"/>
-                <a:satMod val="150000"/>
                 <a:shade val="98000"/>
                 <a:lumMod val="102000"/>
               </a:schemeClr>
@@ -760,7 +719,6 @@
             <a:gs pos="50000">
               <a:schemeClr val="phClr">
                 <a:tint val="98000"/>
-                <a:satMod val="130000"/>
                 <a:shade val="90000"/>
                 <a:lumMod val="103000"/>
               </a:schemeClr>
@@ -768,21 +726,14 @@
             <a:gs pos="100000">
               <a:schemeClr val="phClr">
                 <a:shade val="63000"/>
-                <a:satMod val="120000"/>
               </a:schemeClr>
             </a:gs>
           </a:gsLst>
           <a:lin ang="5400000" scaled="0"/>
+          <a:tileRect l="0" t="0" r="0" b="0"/>
         </a:gradFill>
       </a:bgFillStyleLst>
     </a:fmtScheme>
   </a:themeElements>
-  <a:objectDefaults/>
-  <a:extraClrSchemeLst/>
-  <a:extLst>
-    <a:ext uri="{05A4C25C-085E-4340-85A3-A5531E510DB2}">
-      <thm15:themeFamily xmlns:thm15="http://schemas.microsoft.com/office/thememl/2012/main" name="Office Theme" id="{62F939B6-93AF-4DB8-9C6B-D6C7DFDC589F}" vid="{4A3C46E8-61CC-4603-A589-7422A47A8E4A}"/>
-    </a:ext>
-  </a:extLst>
 </a:theme>
 </file>
</xml_diff>

<commit_message>
Fix that updates it back
Last time I had a huge update committed it. at least I thought, and saw that it broke the app. then reverted it, and lose all progress. So, I making sure this fine and correct and ACTUALLY committing it this time.
</commit_message>
<xml_diff>
--- a/Phase 2 Documentation/Team_2_Phase_2_Contribution.docx
+++ b/Phase 2 Documentation/Team_2_Phase_2_Contribution.docx
@@ -1,6 +1,6 @@
 
 <file path=word/document.xml><?xml version="1.0" encoding="utf-8"?>
-<w:document xmlns:wpc="http://schemas.microsoft.com/office/word/2010/wordprocessingCanvas" xmlns:cx="http://schemas.microsoft.com/office/drawing/2014/chartex" xmlns:cx1="http://schemas.microsoft.com/office/drawing/2015/9/8/chartex" xmlns:cx2="http://schemas.microsoft.com/office/drawing/2015/10/21/chartex" xmlns:cx3="http://schemas.microsoft.com/office/drawing/2016/5/9/chartex" xmlns:cx4="http://schemas.microsoft.com/office/drawing/2016/5/10/chartex" xmlns:cx5="http://schemas.microsoft.com/office/drawing/2016/5/11/chartex" xmlns:cx6="http://schemas.microsoft.com/office/drawing/2016/5/12/chartex" xmlns:cx7="http://schemas.microsoft.com/office/drawing/2016/5/13/chartex" xmlns:cx8="http://schemas.microsoft.com/office/drawing/2016/5/14/chartex" xmlns:mc="http://schemas.openxmlformats.org/markup-compatibility/2006" xmlns:aink="http://schemas.microsoft.com/office/drawing/2016/ink" xmlns:am3d="http://schemas.microsoft.com/office/drawing/2017/model3d" xmlns:o="urn:schemas-microsoft-com:office:office" xmlns:oel="http://schemas.microsoft.com/office/2019/extlst" xmlns:r="http://schemas.openxmlformats.org/officeDocument/2006/relationships" xmlns:m="http://schemas.openxmlformats.org/officeDocument/2006/math" xmlns:v="urn:schemas-microsoft-com:vml" xmlns:wp14="http://schemas.microsoft.com/office/word/2010/wordprocessingDrawing" xmlns:wp="http://schemas.openxmlformats.org/drawingml/2006/wordprocessingDrawing" xmlns:w10="urn:schemas-microsoft-com:office:word" xmlns:w="http://schemas.openxmlformats.org/wordprocessingml/2006/main" xmlns:w14="http://schemas.microsoft.com/office/word/2010/wordml" xmlns:w15="http://schemas.microsoft.com/office/word/2012/wordml" xmlns:w16cex="http://schemas.microsoft.com/office/word/2018/wordml/cex" xmlns:w16cid="http://schemas.microsoft.com/office/word/2016/wordml/cid" xmlns:w16="http://schemas.microsoft.com/office/word/2018/wordml" xmlns:w16du="http://schemas.microsoft.com/office/word/2023/wordml/word16du" xmlns:w16sdtdh="http://schemas.microsoft.com/office/word/2020/wordml/sdtdatahash" xmlns:w16se="http://schemas.microsoft.com/office/word/2015/wordml/symex" xmlns:wpg="http://schemas.microsoft.com/office/word/2010/wordprocessingGroup" xmlns:wpi="http://schemas.microsoft.com/office/word/2010/wordprocessingInk" xmlns:wne="http://schemas.microsoft.com/office/word/2006/wordml" xmlns:wps="http://schemas.microsoft.com/office/word/2010/wordprocessingShape" mc:Ignorable="w14 w15 w16se w16cid w16 w16cex w16sdtdh w16du wp14">
+<w:document xmlns:wpc="http://schemas.microsoft.com/office/word/2010/wordprocessingCanvas" xmlns:cx="http://schemas.microsoft.com/office/drawing/2014/chartex" xmlns:cx1="http://schemas.microsoft.com/office/drawing/2015/9/8/chartex" xmlns:cx2="http://schemas.microsoft.com/office/drawing/2015/10/21/chartex" xmlns:cx3="http://schemas.microsoft.com/office/drawing/2016/5/9/chartex" xmlns:cx4="http://schemas.microsoft.com/office/drawing/2016/5/10/chartex" xmlns:cx5="http://schemas.microsoft.com/office/drawing/2016/5/11/chartex" xmlns:cx6="http://schemas.microsoft.com/office/drawing/2016/5/12/chartex" xmlns:cx7="http://schemas.microsoft.com/office/drawing/2016/5/13/chartex" xmlns:cx8="http://schemas.microsoft.com/office/drawing/2016/5/14/chartex" xmlns:mc="http://schemas.openxmlformats.org/markup-compatibility/2006" xmlns:aink="http://schemas.microsoft.com/office/drawing/2016/ink" xmlns:am3d="http://schemas.microsoft.com/office/drawing/2017/model3d" xmlns:o="urn:schemas-microsoft-com:office:office" xmlns:oel="http://schemas.microsoft.com/office/2019/extlst" xmlns:r="http://schemas.openxmlformats.org/officeDocument/2006/relationships" xmlns:m="http://schemas.openxmlformats.org/officeDocument/2006/math" xmlns:v="urn:schemas-microsoft-com:vml" xmlns:wp14="http://schemas.microsoft.com/office/word/2010/wordprocessingDrawing" xmlns:wp="http://schemas.openxmlformats.org/drawingml/2006/wordprocessingDrawing" xmlns:w10="urn:schemas-microsoft-com:office:word" xmlns:w="http://schemas.openxmlformats.org/wordprocessingml/2006/main" xmlns:w14="http://schemas.microsoft.com/office/word/2010/wordml" xmlns:w15="http://schemas.microsoft.com/office/word/2012/wordml" xmlns:w16cex="http://schemas.microsoft.com/office/word/2018/wordml/cex" xmlns:w16cid="http://schemas.microsoft.com/office/word/2016/wordml/cid" xmlns:w16="http://schemas.microsoft.com/office/word/2018/wordml" xmlns:w16du="http://schemas.microsoft.com/office/word/2023/wordml/word16du" xmlns:w16sdtdh="http://schemas.microsoft.com/office/word/2020/wordml/sdtdatahash" xmlns:w16sdtfl="http://schemas.microsoft.com/office/word/2024/wordml/sdtformatlock" xmlns:w16se="http://schemas.microsoft.com/office/word/2015/wordml/symex" xmlns:wpg="http://schemas.microsoft.com/office/word/2010/wordprocessingGroup" xmlns:wpi="http://schemas.microsoft.com/office/word/2010/wordprocessingInk" xmlns:wne="http://schemas.microsoft.com/office/word/2006/wordml" xmlns:wps="http://schemas.microsoft.com/office/word/2010/wordprocessingShape" mc:Ignorable="w14 w15 w16se w16cid w16 w16cex w16sdtdh w16sdtfl w16du wp14">
   <w:body>
     <w:p>
       <w:pPr>
@@ -35,7 +35,13 @@
         <w:spacing w:line="480" w:lineRule="auto"/>
       </w:pPr>
       <w:r>
-        <w:t>Jacob Nagel (primarily Server/Backend): Initially began server/backend research, created server notes document listing basic/preliminary info and SQL commands that may be used, wrote most of system design document, completely reworked and wrote most of milestone list.  Ready to begin coding and implementing server and back end in phase 3 this week.</w:t>
+        <w:t>Jacob Nagel (primarily Server/Backend): Initially began server/backend research, created server notes document listing basic/preliminary info and SQL commands that may be used, wrote most of system design document, completely reworked and wrote most of milestone list</w:t>
+      </w:r>
+      <w:r>
+        <w:t>, created diagrams for presentation</w:t>
+      </w:r>
+      <w:r>
+        <w:t>.  Ready to begin coding and implementing server and back end in phase 3 this week.</w:t>
       </w:r>
     </w:p>
     <w:sectPr>
@@ -50,7 +56,7 @@
 </file>
 
 <file path=word/styles.xml><?xml version="1.0" encoding="utf-8"?>
-<w:styles xmlns:mc="http://schemas.openxmlformats.org/markup-compatibility/2006" xmlns:r="http://schemas.openxmlformats.org/officeDocument/2006/relationships" xmlns:w="http://schemas.openxmlformats.org/wordprocessingml/2006/main" xmlns:w14="http://schemas.microsoft.com/office/word/2010/wordml" xmlns:w15="http://schemas.microsoft.com/office/word/2012/wordml" xmlns:w16cex="http://schemas.microsoft.com/office/word/2018/wordml/cex" xmlns:w16cid="http://schemas.microsoft.com/office/word/2016/wordml/cid" xmlns:w16="http://schemas.microsoft.com/office/word/2018/wordml" xmlns:w16du="http://schemas.microsoft.com/office/word/2023/wordml/word16du" xmlns:w16sdtdh="http://schemas.microsoft.com/office/word/2020/wordml/sdtdatahash" xmlns:w16se="http://schemas.microsoft.com/office/word/2015/wordml/symex" mc:Ignorable="w14 w15 w16se w16cid w16 w16cex w16sdtdh w16du">
+<w:styles xmlns:mc="http://schemas.openxmlformats.org/markup-compatibility/2006" xmlns:r="http://schemas.openxmlformats.org/officeDocument/2006/relationships" xmlns:w="http://schemas.openxmlformats.org/wordprocessingml/2006/main" xmlns:w14="http://schemas.microsoft.com/office/word/2010/wordml" xmlns:w15="http://schemas.microsoft.com/office/word/2012/wordml" xmlns:w16cex="http://schemas.microsoft.com/office/word/2018/wordml/cex" xmlns:w16cid="http://schemas.microsoft.com/office/word/2016/wordml/cid" xmlns:w16="http://schemas.microsoft.com/office/word/2018/wordml" xmlns:w16du="http://schemas.microsoft.com/office/word/2023/wordml/word16du" xmlns:w16sdtdh="http://schemas.microsoft.com/office/word/2020/wordml/sdtdatahash" xmlns:w16sdtfl="http://schemas.microsoft.com/office/word/2024/wordml/sdtformatlock" xmlns:w16se="http://schemas.microsoft.com/office/word/2015/wordml/symex" mc:Ignorable="w14 w15 w16se w16cid w16 w16cex w16sdtdh w16sdtfl w16du">
   <w:docDefaults>
     <w:rPrDefault>
       <w:rPr>

</xml_diff>